<commit_message>
Update Documentação Padrão  ES2.docx
Atualização diagrama de caso.
</commit_message>
<xml_diff>
--- a/documentação/Documentação Padrão  ES2.docx
+++ b/documentação/Documentação Padrão  ES2.docx
@@ -1,6 +1,6 @@
 
 <file path=word/document.xml><?xml version="1.0" encoding="utf-8"?>
-<w:document xmlns:wpc="http://schemas.microsoft.com/office/word/2010/wordprocessingCanvas" xmlns:cx="http://schemas.microsoft.com/office/drawing/2014/chartex" xmlns:cx1="http://schemas.microsoft.com/office/drawing/2015/9/8/chartex" xmlns:cx2="http://schemas.microsoft.com/office/drawing/2015/10/21/chartex" xmlns:cx3="http://schemas.microsoft.com/office/drawing/2016/5/9/chartex" xmlns:cx4="http://schemas.microsoft.com/office/drawing/2016/5/10/chartex" xmlns:cx5="http://schemas.microsoft.com/office/drawing/2016/5/11/chartex" xmlns:cx6="http://schemas.microsoft.com/office/drawing/2016/5/12/chartex" xmlns:cx7="http://schemas.microsoft.com/office/drawing/2016/5/13/chartex" xmlns:cx8="http://schemas.microsoft.com/office/drawing/2016/5/14/chartex" xmlns:mc="http://schemas.openxmlformats.org/markup-compatibility/2006" xmlns:aink="http://schemas.microsoft.com/office/drawing/2016/ink" xmlns:am3d="http://schemas.microsoft.com/office/drawing/2017/model3d" xmlns:o="urn:schemas-microsoft-com:office:office" xmlns:oel="http://schemas.microsoft.com/office/2019/extlst" xmlns:r="http://schemas.openxmlformats.org/officeDocument/2006/relationships" xmlns:m="http://schemas.openxmlformats.org/officeDocument/2006/math" xmlns:v="urn:schemas-microsoft-com:vml" xmlns:wp14="http://schemas.microsoft.com/office/word/2010/wordprocessingDrawing" xmlns:wp="http://schemas.openxmlformats.org/drawingml/2006/wordprocessingDrawing" xmlns:w10="urn:schemas-microsoft-com:office:word" xmlns:w="http://schemas.openxmlformats.org/wordprocessingml/2006/main" xmlns:w14="http://schemas.microsoft.com/office/word/2010/wordml" xmlns:w15="http://schemas.microsoft.com/office/word/2012/wordml" xmlns:w16cex="http://schemas.microsoft.com/office/word/2018/wordml/cex" xmlns:w16cid="http://schemas.microsoft.com/office/word/2016/wordml/cid" xmlns:w16="http://schemas.microsoft.com/office/word/2018/wordml" xmlns:w16sdtdh="http://schemas.microsoft.com/office/word/2020/wordml/sdtdatahash" xmlns:w16se="http://schemas.microsoft.com/office/word/2015/wordml/symex" xmlns:wpg="http://schemas.microsoft.com/office/word/2010/wordprocessingGroup" xmlns:wpi="http://schemas.microsoft.com/office/word/2010/wordprocessingInk" xmlns:wne="http://schemas.microsoft.com/office/word/2006/wordml" xmlns:wps="http://schemas.microsoft.com/office/word/2010/wordprocessingShape" mc:Ignorable="w14 w15 w16se w16cid w16 w16cex w16sdtdh wp14">
+<w:document xmlns:wpc="http://schemas.microsoft.com/office/word/2010/wordprocessingCanvas" xmlns:cx="http://schemas.microsoft.com/office/drawing/2014/chartex" xmlns:mc="http://schemas.openxmlformats.org/markup-compatibility/2006" xmlns:o="urn:schemas-microsoft-com:office:office" xmlns:r="http://schemas.openxmlformats.org/officeDocument/2006/relationships" xmlns:m="http://schemas.openxmlformats.org/officeDocument/2006/math" xmlns:v="urn:schemas-microsoft-com:vml" xmlns:wp14="http://schemas.microsoft.com/office/word/2010/wordprocessingDrawing" xmlns:wp="http://schemas.openxmlformats.org/drawingml/2006/wordprocessingDrawing" xmlns:w10="urn:schemas-microsoft-com:office:word" xmlns:w="http://schemas.openxmlformats.org/wordprocessingml/2006/main" xmlns:w14="http://schemas.microsoft.com/office/word/2010/wordml" xmlns:w15="http://schemas.microsoft.com/office/word/2012/wordml" xmlns:w16se="http://schemas.microsoft.com/office/word/2015/wordml/symex" xmlns:wpg="http://schemas.microsoft.com/office/word/2010/wordprocessingGroup" xmlns:wpi="http://schemas.microsoft.com/office/word/2010/wordprocessingInk" xmlns:wne="http://schemas.microsoft.com/office/word/2006/wordml" xmlns:wps="http://schemas.microsoft.com/office/word/2010/wordprocessingShape" mc:Ignorable="w14 w15 w16se wp14">
   <w:body>
     <w:p>
       <w:pPr>
@@ -798,7 +798,7 @@
               </wp:anchor>
             </w:drawing>
           </mc:Choice>
-          <mc:Fallback>
+          <mc:Fallback xmlns:w16sdtdh="http://schemas.microsoft.com/office/word/2020/wordml/sdtdatahash" xmlns:w16="http://schemas.microsoft.com/office/word/2018/wordml" xmlns:w16cid="http://schemas.microsoft.com/office/word/2016/wordml/cid" xmlns:w16cex="http://schemas.microsoft.com/office/word/2018/wordml/cex" xmlns:oel="http://schemas.microsoft.com/office/2019/extlst" xmlns:am3d="http://schemas.microsoft.com/office/drawing/2017/model3d" xmlns:aink="http://schemas.microsoft.com/office/drawing/2016/ink" xmlns:cx8="http://schemas.microsoft.com/office/drawing/2016/5/14/chartex" xmlns:cx7="http://schemas.microsoft.com/office/drawing/2016/5/13/chartex" xmlns:cx6="http://schemas.microsoft.com/office/drawing/2016/5/12/chartex" xmlns:cx5="http://schemas.microsoft.com/office/drawing/2016/5/11/chartex" xmlns:cx4="http://schemas.microsoft.com/office/drawing/2016/5/10/chartex" xmlns:cx3="http://schemas.microsoft.com/office/drawing/2016/5/9/chartex" xmlns:cx2="http://schemas.microsoft.com/office/drawing/2015/10/21/chartex" xmlns:cx1="http://schemas.microsoft.com/office/drawing/2015/9/8/chartex">
             <w:pict>
               <v:shapetype w14:anchorId="33A25F07" id="_x0000_t202" coordsize="21600,21600" o:spt="202" path="m,l,21600r21600,l21600,xe">
                 <v:stroke joinstyle="miter"/>
@@ -2486,7 +2486,7 @@
               </wp:anchor>
             </w:drawing>
           </mc:Choice>
-          <mc:Fallback>
+          <mc:Fallback xmlns:w16sdtdh="http://schemas.microsoft.com/office/word/2020/wordml/sdtdatahash" xmlns:w16="http://schemas.microsoft.com/office/word/2018/wordml" xmlns:w16cid="http://schemas.microsoft.com/office/word/2016/wordml/cid" xmlns:w16cex="http://schemas.microsoft.com/office/word/2018/wordml/cex" xmlns:oel="http://schemas.microsoft.com/office/2019/extlst" xmlns:am3d="http://schemas.microsoft.com/office/drawing/2017/model3d" xmlns:aink="http://schemas.microsoft.com/office/drawing/2016/ink" xmlns:cx8="http://schemas.microsoft.com/office/drawing/2016/5/14/chartex" xmlns:cx7="http://schemas.microsoft.com/office/drawing/2016/5/13/chartex" xmlns:cx6="http://schemas.microsoft.com/office/drawing/2016/5/12/chartex" xmlns:cx5="http://schemas.microsoft.com/office/drawing/2016/5/11/chartex" xmlns:cx4="http://schemas.microsoft.com/office/drawing/2016/5/10/chartex" xmlns:cx3="http://schemas.microsoft.com/office/drawing/2016/5/9/chartex" xmlns:cx2="http://schemas.microsoft.com/office/drawing/2015/10/21/chartex" xmlns:cx1="http://schemas.microsoft.com/office/drawing/2015/9/8/chartex">
             <w:pict>
               <v:shape w14:anchorId="32ABD687" id="Caixa de Texto 3" o:spid="_x0000_s1027" type="#_x0000_t202" style="position:absolute;left:0;text-align:left;margin-left:6in;margin-top:147.6pt;width:48.75pt;height:41.25pt;z-index:-251629568;visibility:visible;mso-wrap-style:square;mso-width-percent:0;mso-height-percent:0;mso-wrap-distance-left:9pt;mso-wrap-distance-top:3.6pt;mso-wrap-distance-right:9pt;mso-wrap-distance-bottom:3.6pt;mso-position-horizontal:absolute;mso-position-horizontal-relative:text;mso-position-vertical:absolute;mso-position-vertical-relative:text;mso-width-percent:0;mso-height-percent:0;mso-width-relative:margin;mso-height-relative:margin;v-text-anchor:top" o:gfxdata="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" fillcolor="white [3212]" strokecolor="white [3212]">
                 <v:textbox>
@@ -2569,7 +2569,7 @@
               </wp:anchor>
             </w:drawing>
           </mc:Choice>
-          <mc:Fallback>
+          <mc:Fallback xmlns:w16sdtdh="http://schemas.microsoft.com/office/word/2020/wordml/sdtdatahash" xmlns:w16="http://schemas.microsoft.com/office/word/2018/wordml" xmlns:w16cid="http://schemas.microsoft.com/office/word/2016/wordml/cid" xmlns:w16cex="http://schemas.microsoft.com/office/word/2018/wordml/cex" xmlns:oel="http://schemas.microsoft.com/office/2019/extlst" xmlns:am3d="http://schemas.microsoft.com/office/drawing/2017/model3d" xmlns:aink="http://schemas.microsoft.com/office/drawing/2016/ink" xmlns:cx8="http://schemas.microsoft.com/office/drawing/2016/5/14/chartex" xmlns:cx7="http://schemas.microsoft.com/office/drawing/2016/5/13/chartex" xmlns:cx6="http://schemas.microsoft.com/office/drawing/2016/5/12/chartex" xmlns:cx5="http://schemas.microsoft.com/office/drawing/2016/5/11/chartex" xmlns:cx4="http://schemas.microsoft.com/office/drawing/2016/5/10/chartex" xmlns:cx3="http://schemas.microsoft.com/office/drawing/2016/5/9/chartex" xmlns:cx2="http://schemas.microsoft.com/office/drawing/2015/10/21/chartex" xmlns:cx1="http://schemas.microsoft.com/office/drawing/2015/9/8/chartex">
             <w:pict>
               <v:shape w14:anchorId="66EDC5DB" id="_x0000_s1028" type="#_x0000_t202" style="position:absolute;left:0;text-align:left;margin-left:425.65pt;margin-top:517.35pt;width:48.75pt;height:41.25pt;z-index:-251633664;visibility:visible;mso-wrap-style:square;mso-width-percent:0;mso-height-percent:0;mso-wrap-distance-left:9pt;mso-wrap-distance-top:3.6pt;mso-wrap-distance-right:9pt;mso-wrap-distance-bottom:3.6pt;mso-position-horizontal:absolute;mso-position-horizontal-relative:text;mso-position-vertical:absolute;mso-position-vertical-relative:text;mso-width-percent:0;mso-height-percent:0;mso-width-relative:margin;mso-height-relative:margin;v-text-anchor:top" o:gfxdata="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" fillcolor="white [3212]" strokecolor="white [3212]">
                 <v:textbox>
@@ -2661,7 +2661,7 @@
               </wp:anchor>
             </w:drawing>
           </mc:Choice>
-          <mc:Fallback>
+          <mc:Fallback xmlns:w16sdtdh="http://schemas.microsoft.com/office/word/2020/wordml/sdtdatahash" xmlns:w16="http://schemas.microsoft.com/office/word/2018/wordml" xmlns:w16cid="http://schemas.microsoft.com/office/word/2016/wordml/cid" xmlns:w16cex="http://schemas.microsoft.com/office/word/2018/wordml/cex" xmlns:oel="http://schemas.microsoft.com/office/2019/extlst" xmlns:am3d="http://schemas.microsoft.com/office/drawing/2017/model3d" xmlns:aink="http://schemas.microsoft.com/office/drawing/2016/ink" xmlns:cx8="http://schemas.microsoft.com/office/drawing/2016/5/14/chartex" xmlns:cx7="http://schemas.microsoft.com/office/drawing/2016/5/13/chartex" xmlns:cx6="http://schemas.microsoft.com/office/drawing/2016/5/12/chartex" xmlns:cx5="http://schemas.microsoft.com/office/drawing/2016/5/11/chartex" xmlns:cx4="http://schemas.microsoft.com/office/drawing/2016/5/10/chartex" xmlns:cx3="http://schemas.microsoft.com/office/drawing/2016/5/9/chartex" xmlns:cx2="http://schemas.microsoft.com/office/drawing/2015/10/21/chartex" xmlns:cx1="http://schemas.microsoft.com/office/drawing/2015/9/8/chartex">
             <w:pict>
               <v:shape w14:anchorId="665402E5" id="Caixa de Texto 795909636" o:spid="_x0000_s1029" type="#_x0000_t202" style="position:absolute;margin-left:431.85pt;margin-top:81.8pt;width:48.75pt;height:41.25pt;z-index:-251612160;visibility:visible;mso-wrap-style:square;mso-width-percent:0;mso-height-percent:0;mso-wrap-distance-left:9pt;mso-wrap-distance-top:3.6pt;mso-wrap-distance-right:9pt;mso-wrap-distance-bottom:3.6pt;mso-position-horizontal:absolute;mso-position-horizontal-relative:text;mso-position-vertical:absolute;mso-position-vertical-relative:text;mso-width-percent:0;mso-height-percent:0;mso-width-relative:margin;mso-height-relative:margin;v-text-anchor:top" o:gfxdata="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" fillcolor="white [3212]" strokecolor="white [3212]">
                 <v:textbox>
@@ -5620,7 +5620,7 @@
               </wp:anchor>
             </w:drawing>
           </mc:Choice>
-          <mc:Fallback>
+          <mc:Fallback xmlns:w16sdtdh="http://schemas.microsoft.com/office/word/2020/wordml/sdtdatahash" xmlns:w16="http://schemas.microsoft.com/office/word/2018/wordml" xmlns:w16cid="http://schemas.microsoft.com/office/word/2016/wordml/cid" xmlns:w16cex="http://schemas.microsoft.com/office/word/2018/wordml/cex" xmlns:oel="http://schemas.microsoft.com/office/2019/extlst" xmlns:am3d="http://schemas.microsoft.com/office/drawing/2017/model3d" xmlns:aink="http://schemas.microsoft.com/office/drawing/2016/ink" xmlns:cx8="http://schemas.microsoft.com/office/drawing/2016/5/14/chartex" xmlns:cx7="http://schemas.microsoft.com/office/drawing/2016/5/13/chartex" xmlns:cx6="http://schemas.microsoft.com/office/drawing/2016/5/12/chartex" xmlns:cx5="http://schemas.microsoft.com/office/drawing/2016/5/11/chartex" xmlns:cx4="http://schemas.microsoft.com/office/drawing/2016/5/10/chartex" xmlns:cx3="http://schemas.microsoft.com/office/drawing/2016/5/9/chartex" xmlns:cx2="http://schemas.microsoft.com/office/drawing/2015/10/21/chartex" xmlns:cx1="http://schemas.microsoft.com/office/drawing/2015/9/8/chartex">
             <w:pict>
               <v:shape w14:anchorId="41623AC6" id="_x0000_s1030" type="#_x0000_t202" style="position:absolute;margin-left:227.95pt;margin-top:12pt;width:241.8pt;height:110.6pt;z-index:251667456;visibility:visible;mso-wrap-style:square;mso-width-percent:0;mso-height-percent:0;mso-wrap-distance-left:9pt;mso-wrap-distance-top:3.6pt;mso-wrap-distance-right:9pt;mso-wrap-distance-bottom:3.6pt;mso-position-horizontal:absolute;mso-position-horizontal-relative:margin;mso-position-vertical:absolute;mso-position-vertical-relative:text;mso-width-percent:0;mso-height-percent:0;mso-width-relative:margin;mso-height-relative:margin;v-text-anchor:top" o:gfxdata="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" filled="f" stroked="f">
                 <v:textbox style="mso-fit-shape-to-text:t">
@@ -8770,7 +8770,7 @@
               </wp:anchor>
             </w:drawing>
           </mc:Choice>
-          <mc:Fallback>
+          <mc:Fallback xmlns:w16sdtdh="http://schemas.microsoft.com/office/word/2020/wordml/sdtdatahash" xmlns:w16="http://schemas.microsoft.com/office/word/2018/wordml" xmlns:w16cid="http://schemas.microsoft.com/office/word/2016/wordml/cid" xmlns:w16cex="http://schemas.microsoft.com/office/word/2018/wordml/cex" xmlns:oel="http://schemas.microsoft.com/office/2019/extlst" xmlns:am3d="http://schemas.microsoft.com/office/drawing/2017/model3d" xmlns:aink="http://schemas.microsoft.com/office/drawing/2016/ink" xmlns:cx8="http://schemas.microsoft.com/office/drawing/2016/5/14/chartex" xmlns:cx7="http://schemas.microsoft.com/office/drawing/2016/5/13/chartex" xmlns:cx6="http://schemas.microsoft.com/office/drawing/2016/5/12/chartex" xmlns:cx5="http://schemas.microsoft.com/office/drawing/2016/5/11/chartex" xmlns:cx4="http://schemas.microsoft.com/office/drawing/2016/5/10/chartex" xmlns:cx3="http://schemas.microsoft.com/office/drawing/2016/5/9/chartex" xmlns:cx2="http://schemas.microsoft.com/office/drawing/2015/10/21/chartex" xmlns:cx1="http://schemas.microsoft.com/office/drawing/2015/9/8/chartex">
             <w:pict>
               <v:shape w14:anchorId="532B769D" id="_x0000_s1031" type="#_x0000_t202" style="position:absolute;left:0;text-align:left;margin-left:0;margin-top:2.5pt;width:151.5pt;height:25.2pt;z-index:251669504;visibility:visible;mso-wrap-style:square;mso-width-percent:0;mso-height-percent:0;mso-wrap-distance-left:9pt;mso-wrap-distance-top:3.6pt;mso-wrap-distance-right:9pt;mso-wrap-distance-bottom:3.6pt;mso-position-horizontal:center;mso-position-horizontal-relative:margin;mso-position-vertical:absolute;mso-position-vertical-relative:text;mso-width-percent:0;mso-height-percent:0;mso-width-relative:margin;mso-height-relative:margin;v-text-anchor:top" o:gfxdata="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" filled="f" stroked="f">
                 <v:textbox>
@@ -9083,7 +9083,6 @@
       </w:r>
     </w:p>
     <w:p/>
-    <w:p/>
     <w:p>
       <w:pPr>
         <w:jc w:val="center"/>
@@ -9094,21 +9093,25 @@
       </w:pPr>
       <w:r>
         <w:rPr>
+          <w:b/>
+          <w:bCs/>
           <w:noProof/>
+          <w:sz w:val="20"/>
+          <w:szCs w:val="20"/>
         </w:rPr>
         <w:drawing>
-          <wp:anchor distT="0" distB="0" distL="114300" distR="114300" simplePos="0" relativeHeight="251705344" behindDoc="0" locked="0" layoutInCell="1" allowOverlap="1" wp14:anchorId="1F010FDC" wp14:editId="3AE3BB73">
+          <wp:anchor distT="0" distB="0" distL="114300" distR="114300" simplePos="0" relativeHeight="251705344" behindDoc="0" locked="0" layoutInCell="1" allowOverlap="1" wp14:anchorId="04C4DAD6" wp14:editId="076FECFA">
             <wp:simplePos x="0" y="0"/>
-            <wp:positionH relativeFrom="page">
+            <wp:positionH relativeFrom="margin">
               <wp:align>center</wp:align>
             </wp:positionH>
             <wp:positionV relativeFrom="paragraph">
-              <wp:posOffset>264795</wp:posOffset>
+              <wp:posOffset>266700</wp:posOffset>
             </wp:positionV>
-            <wp:extent cx="6839585" cy="4686935"/>
-            <wp:effectExtent l="19050" t="19050" r="18415" b="18415"/>
+            <wp:extent cx="6533515" cy="4476750"/>
+            <wp:effectExtent l="19050" t="19050" r="19685" b="19050"/>
             <wp:wrapTopAndBottom/>
-            <wp:docPr id="756131083" name="Imagem 1" descr="Diagrama&#10;&#10;Descrição gerada automaticamente"/>
+            <wp:docPr id="6" name="Imagem 6" descr="C:\Users\f290ti\Downloads\Diagrama de Classe.png"/>
             <wp:cNvGraphicFramePr>
               <a:graphicFrameLocks xmlns:a="http://schemas.openxmlformats.org/drawingml/2006/main" noChangeAspect="1"/>
             </wp:cNvGraphicFramePr>
@@ -9116,7 +9119,7 @@
               <a:graphicData uri="http://schemas.openxmlformats.org/drawingml/2006/picture">
                 <pic:pic xmlns:pic="http://schemas.openxmlformats.org/drawingml/2006/picture">
                   <pic:nvPicPr>
-                    <pic:cNvPr id="756131083" name="Imagem 1" descr="Diagrama&#10;&#10;Descrição gerada automaticamente"/>
+                    <pic:cNvPr id="0" name="Picture 1" descr="C:\Users\f290ti\Downloads\Diagrama de Classe.png"/>
                     <pic:cNvPicPr>
                       <a:picLocks noChangeAspect="1" noChangeArrowheads="1"/>
                     </pic:cNvPicPr>
@@ -9146,7 +9149,7 @@
                   <pic:spPr bwMode="auto">
                     <a:xfrm>
                       <a:off x="0" y="0"/>
-                      <a:ext cx="6839585" cy="4686935"/>
+                      <a:ext cx="6533515" cy="4476750"/>
                     </a:xfrm>
                     <a:prstGeom prst="rect">
                       <a:avLst/>
@@ -9282,6 +9285,8 @@
           <w:cols w:space="720"/>
         </w:sectPr>
       </w:pPr>
+      <w:bookmarkStart w:id="10" w:name="_GoBack"/>
+      <w:bookmarkEnd w:id="10"/>
     </w:p>
     <w:p>
       <w:pPr>
@@ -10286,8 +10291,8 @@
           <w:szCs w:val="24"/>
         </w:rPr>
       </w:pPr>
-      <w:bookmarkStart w:id="10" w:name="_6hbp3id8teph" w:colFirst="0" w:colLast="0"/>
-      <w:bookmarkEnd w:id="10"/>
+      <w:bookmarkStart w:id="11" w:name="_6hbp3id8teph" w:colFirst="0" w:colLast="0"/>
+      <w:bookmarkEnd w:id="11"/>
       <w:r>
         <w:rPr>
           <w:sz w:val="24"/>
@@ -10668,8 +10673,8 @@
           <w:szCs w:val="24"/>
         </w:rPr>
       </w:pPr>
-      <w:bookmarkStart w:id="11" w:name="_9a2bzh8plpfy" w:colFirst="0" w:colLast="0"/>
-      <w:bookmarkEnd w:id="11"/>
+      <w:bookmarkStart w:id="12" w:name="_9a2bzh8plpfy" w:colFirst="0" w:colLast="0"/>
+      <w:bookmarkEnd w:id="12"/>
       <w:r>
         <w:rPr>
           <w:sz w:val="24"/>
@@ -10779,8 +10784,8 @@
           <w:szCs w:val="24"/>
         </w:rPr>
       </w:pPr>
-      <w:bookmarkStart w:id="12" w:name="_7qe0tplzzneg" w:colFirst="0" w:colLast="0"/>
-      <w:bookmarkEnd w:id="12"/>
+      <w:bookmarkStart w:id="13" w:name="_7qe0tplzzneg" w:colFirst="0" w:colLast="0"/>
+      <w:bookmarkEnd w:id="13"/>
       <w:r>
         <w:rPr>
           <w:sz w:val="24"/>
@@ -11078,14 +11083,14 @@
         <w:spacing w:before="0" w:after="0" w:line="360" w:lineRule="auto"/>
         <w:jc w:val="both"/>
       </w:pPr>
-      <w:bookmarkStart w:id="13" w:name="_fw8s5ehw3il8" w:colFirst="0" w:colLast="0"/>
-      <w:bookmarkStart w:id="14" w:name="_g5ee1mm0bl1f" w:colFirst="0" w:colLast="0"/>
-      <w:bookmarkStart w:id="15" w:name="_qrz6i0hm8q70" w:colFirst="0" w:colLast="0"/>
-      <w:bookmarkStart w:id="16" w:name="_gy1ebpkw16bl" w:colFirst="0" w:colLast="0"/>
-      <w:bookmarkEnd w:id="13"/>
+      <w:bookmarkStart w:id="14" w:name="_fw8s5ehw3il8" w:colFirst="0" w:colLast="0"/>
+      <w:bookmarkStart w:id="15" w:name="_g5ee1mm0bl1f" w:colFirst="0" w:colLast="0"/>
+      <w:bookmarkStart w:id="16" w:name="_qrz6i0hm8q70" w:colFirst="0" w:colLast="0"/>
+      <w:bookmarkStart w:id="17" w:name="_gy1ebpkw16bl" w:colFirst="0" w:colLast="0"/>
       <w:bookmarkEnd w:id="14"/>
       <w:bookmarkEnd w:id="15"/>
       <w:bookmarkEnd w:id="16"/>
+      <w:bookmarkEnd w:id="17"/>
       <w:r>
         <w:rPr>
           <w:sz w:val="24"/>
@@ -11297,8 +11302,8 @@
           <w:szCs w:val="24"/>
         </w:rPr>
       </w:pPr>
-      <w:bookmarkStart w:id="17" w:name="_b1ad3otr4oy" w:colFirst="0" w:colLast="0"/>
-      <w:bookmarkEnd w:id="17"/>
+      <w:bookmarkStart w:id="18" w:name="_b1ad3otr4oy" w:colFirst="0" w:colLast="0"/>
+      <w:bookmarkEnd w:id="18"/>
       <w:r>
         <w:rPr>
           <w:sz w:val="24"/>
@@ -11355,8 +11360,8 @@
         </w:rPr>
         <w:br w:type="page"/>
       </w:r>
-      <w:bookmarkStart w:id="18" w:name="_2gbeeecevkmd" w:colFirst="0" w:colLast="0"/>
-      <w:bookmarkEnd w:id="18"/>
+      <w:bookmarkStart w:id="19" w:name="_2gbeeecevkmd" w:colFirst="0" w:colLast="0"/>
+      <w:bookmarkEnd w:id="19"/>
       <w:r>
         <w:rPr>
           <w:b/>
@@ -11397,10 +11402,10 @@
           <w:szCs w:val="24"/>
         </w:rPr>
       </w:pPr>
-      <w:bookmarkStart w:id="19" w:name="_2zqrayimty9" w:colFirst="0" w:colLast="0"/>
-      <w:bookmarkStart w:id="20" w:name="_4fejev1tuyol" w:colFirst="0" w:colLast="0"/>
-      <w:bookmarkEnd w:id="19"/>
+      <w:bookmarkStart w:id="20" w:name="_2zqrayimty9" w:colFirst="0" w:colLast="0"/>
+      <w:bookmarkStart w:id="21" w:name="_4fejev1tuyol" w:colFirst="0" w:colLast="0"/>
       <w:bookmarkEnd w:id="20"/>
+      <w:bookmarkEnd w:id="21"/>
       <w:r>
         <w:rPr>
           <w:b w:val="0"/>
@@ -11632,10 +11637,10 @@
           <w:szCs w:val="24"/>
         </w:rPr>
       </w:pPr>
-      <w:bookmarkStart w:id="21" w:name="_nn0nimgeko23" w:colFirst="0" w:colLast="0"/>
-      <w:bookmarkStart w:id="22" w:name="_6gn227md0o7x" w:colFirst="0" w:colLast="0"/>
-      <w:bookmarkEnd w:id="21"/>
+      <w:bookmarkStart w:id="22" w:name="_nn0nimgeko23" w:colFirst="0" w:colLast="0"/>
+      <w:bookmarkStart w:id="23" w:name="_6gn227md0o7x" w:colFirst="0" w:colLast="0"/>
       <w:bookmarkEnd w:id="22"/>
+      <w:bookmarkEnd w:id="23"/>
       <w:r>
         <w:rPr>
           <w:b w:val="0"/>
@@ -11867,10 +11872,10 @@
           <w:szCs w:val="24"/>
         </w:rPr>
       </w:pPr>
-      <w:bookmarkStart w:id="23" w:name="_j12f6xsp0jfi" w:colFirst="0" w:colLast="0"/>
-      <w:bookmarkStart w:id="24" w:name="_6mad4wn9nuav" w:colFirst="0" w:colLast="0"/>
-      <w:bookmarkEnd w:id="23"/>
+      <w:bookmarkStart w:id="24" w:name="_j12f6xsp0jfi" w:colFirst="0" w:colLast="0"/>
+      <w:bookmarkStart w:id="25" w:name="_6mad4wn9nuav" w:colFirst="0" w:colLast="0"/>
       <w:bookmarkEnd w:id="24"/>
+      <w:bookmarkEnd w:id="25"/>
       <w:r>
         <w:rPr>
           <w:b w:val="0"/>
@@ -12382,9 +12387,9 @@
           <w:szCs w:val="20"/>
         </w:rPr>
       </w:pPr>
-      <w:bookmarkStart w:id="25" w:name="_c05mh8u26u55" w:colFirst="0" w:colLast="0"/>
-      <w:bookmarkStart w:id="26" w:name="_Hlk150781349"/>
-      <w:bookmarkEnd w:id="25"/>
+      <w:bookmarkStart w:id="26" w:name="_c05mh8u26u55" w:colFirst="0" w:colLast="0"/>
+      <w:bookmarkStart w:id="27" w:name="_Hlk150781349"/>
+      <w:bookmarkEnd w:id="26"/>
       <w:r>
         <w:rPr>
           <w:noProof/>
@@ -12527,7 +12532,7 @@
         </w:rPr>
         <w:t>p</w:t>
       </w:r>
-      <w:bookmarkEnd w:id="26"/>
+      <w:bookmarkEnd w:id="27"/>
       <w:r>
         <w:rPr>
           <w:b w:val="0"/>
@@ -12777,10 +12782,10 @@
           <w:szCs w:val="20"/>
         </w:rPr>
       </w:pPr>
-      <w:bookmarkStart w:id="27" w:name="_4silupz56pcl" w:colFirst="0" w:colLast="0"/>
-      <w:bookmarkStart w:id="28" w:name="_svvhujvzdaoc" w:colFirst="0" w:colLast="0"/>
-      <w:bookmarkEnd w:id="27"/>
+      <w:bookmarkStart w:id="28" w:name="_4silupz56pcl" w:colFirst="0" w:colLast="0"/>
+      <w:bookmarkStart w:id="29" w:name="_svvhujvzdaoc" w:colFirst="0" w:colLast="0"/>
       <w:bookmarkEnd w:id="28"/>
+      <w:bookmarkEnd w:id="29"/>
       <w:r>
         <w:rPr>
           <w:b/>
@@ -12827,10 +12832,10 @@
           <w:szCs w:val="24"/>
         </w:rPr>
       </w:pPr>
-      <w:bookmarkStart w:id="29" w:name="_eys2dox2ksiz" w:colFirst="0" w:colLast="0"/>
-      <w:bookmarkStart w:id="30" w:name="_c416v7vsc6tu" w:colFirst="0" w:colLast="0"/>
-      <w:bookmarkEnd w:id="29"/>
+      <w:bookmarkStart w:id="30" w:name="_eys2dox2ksiz" w:colFirst="0" w:colLast="0"/>
+      <w:bookmarkStart w:id="31" w:name="_c416v7vsc6tu" w:colFirst="0" w:colLast="0"/>
       <w:bookmarkEnd w:id="30"/>
+      <w:bookmarkEnd w:id="31"/>
       <w:r>
         <w:rPr>
           <w:b/>
@@ -14000,7 +14005,7 @@
               </wp:anchor>
             </w:drawing>
           </mc:Choice>
-          <mc:Fallback>
+          <mc:Fallback xmlns:w16sdtdh="http://schemas.microsoft.com/office/word/2020/wordml/sdtdatahash" xmlns:w16="http://schemas.microsoft.com/office/word/2018/wordml" xmlns:w16cid="http://schemas.microsoft.com/office/word/2016/wordml/cid" xmlns:w16cex="http://schemas.microsoft.com/office/word/2018/wordml/cex" xmlns:oel="http://schemas.microsoft.com/office/2019/extlst" xmlns:am3d="http://schemas.microsoft.com/office/drawing/2017/model3d" xmlns:aink="http://schemas.microsoft.com/office/drawing/2016/ink" xmlns:cx8="http://schemas.microsoft.com/office/drawing/2016/5/14/chartex" xmlns:cx7="http://schemas.microsoft.com/office/drawing/2016/5/13/chartex" xmlns:cx6="http://schemas.microsoft.com/office/drawing/2016/5/12/chartex" xmlns:cx5="http://schemas.microsoft.com/office/drawing/2016/5/11/chartex" xmlns:cx4="http://schemas.microsoft.com/office/drawing/2016/5/10/chartex" xmlns:cx3="http://schemas.microsoft.com/office/drawing/2016/5/9/chartex" xmlns:cx2="http://schemas.microsoft.com/office/drawing/2015/10/21/chartex" xmlns:cx1="http://schemas.microsoft.com/office/drawing/2015/9/8/chartex">
             <w:pict>
               <v:shape w14:anchorId="0E678BAC" id="_x0000_s1032" type="#_x0000_t202" style="position:absolute;left:0;text-align:left;margin-left:-43.8pt;margin-top:14.6pt;width:194.25pt;height:110.6pt;z-index:251688960;visibility:visible;mso-wrap-style:square;mso-width-percent:0;mso-height-percent:200;mso-wrap-distance-left:9pt;mso-wrap-distance-top:3.6pt;mso-wrap-distance-right:9pt;mso-wrap-distance-bottom:3.6pt;mso-position-horizontal:absolute;mso-position-horizontal-relative:text;mso-position-vertical:absolute;mso-position-vertical-relative:text;mso-width-percent:0;mso-height-percent:200;mso-width-relative:margin;mso-height-relative:margin;v-text-anchor:top" o:gfxdata="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" filled="f" stroked="f">
                 <v:textbox style="mso-fit-shape-to-text:t">
@@ -14088,7 +14093,7 @@
               </wp:anchor>
             </w:drawing>
           </mc:Choice>
-          <mc:Fallback>
+          <mc:Fallback xmlns:w16sdtdh="http://schemas.microsoft.com/office/word/2020/wordml/sdtdatahash" xmlns:w16="http://schemas.microsoft.com/office/word/2018/wordml" xmlns:w16cid="http://schemas.microsoft.com/office/word/2016/wordml/cid" xmlns:w16cex="http://schemas.microsoft.com/office/word/2018/wordml/cex" xmlns:oel="http://schemas.microsoft.com/office/2019/extlst" xmlns:am3d="http://schemas.microsoft.com/office/drawing/2017/model3d" xmlns:aink="http://schemas.microsoft.com/office/drawing/2016/ink" xmlns:cx8="http://schemas.microsoft.com/office/drawing/2016/5/14/chartex" xmlns:cx7="http://schemas.microsoft.com/office/drawing/2016/5/13/chartex" xmlns:cx6="http://schemas.microsoft.com/office/drawing/2016/5/12/chartex" xmlns:cx5="http://schemas.microsoft.com/office/drawing/2016/5/11/chartex" xmlns:cx4="http://schemas.microsoft.com/office/drawing/2016/5/10/chartex" xmlns:cx3="http://schemas.microsoft.com/office/drawing/2016/5/9/chartex" xmlns:cx2="http://schemas.microsoft.com/office/drawing/2015/10/21/chartex" xmlns:cx1="http://schemas.microsoft.com/office/drawing/2015/9/8/chartex">
             <w:pict>
               <v:shape w14:anchorId="5C96F9B7" id="_x0000_s1033" type="#_x0000_t202" style="position:absolute;left:0;text-align:left;margin-left:274.2pt;margin-top:14.6pt;width:194.25pt;height:110.6pt;z-index:251691008;visibility:visible;mso-wrap-style:square;mso-width-percent:0;mso-height-percent:200;mso-wrap-distance-left:9pt;mso-wrap-distance-top:3.6pt;mso-wrap-distance-right:9pt;mso-wrap-distance-bottom:3.6pt;mso-position-horizontal:absolute;mso-position-horizontal-relative:text;mso-position-vertical:absolute;mso-position-vertical-relative:text;mso-width-percent:0;mso-height-percent:200;mso-width-relative:margin;mso-height-relative:margin;v-text-anchor:top" o:gfxdata="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" filled="f" stroked="f">
                 <v:textbox style="mso-fit-shape-to-text:t">
@@ -14170,8 +14175,8 @@
           <w:szCs w:val="24"/>
         </w:rPr>
       </w:pPr>
-      <w:bookmarkStart w:id="31" w:name="_jhlxoy2xhbg9" w:colFirst="0" w:colLast="0"/>
-      <w:bookmarkEnd w:id="31"/>
+      <w:bookmarkStart w:id="32" w:name="_jhlxoy2xhbg9" w:colFirst="0" w:colLast="0"/>
+      <w:bookmarkEnd w:id="32"/>
       <w:r>
         <w:rPr>
           <w:sz w:val="24"/>
@@ -14179,10 +14184,10 @@
         </w:rPr>
         <w:br w:type="page"/>
       </w:r>
-      <w:bookmarkStart w:id="32" w:name="_76brg0s3xjri" w:colFirst="0" w:colLast="0"/>
-      <w:bookmarkStart w:id="33" w:name="_8h61iiouh8wh" w:colFirst="0" w:colLast="0"/>
-      <w:bookmarkEnd w:id="32"/>
+      <w:bookmarkStart w:id="33" w:name="_76brg0s3xjri" w:colFirst="0" w:colLast="0"/>
+      <w:bookmarkStart w:id="34" w:name="_8h61iiouh8wh" w:colFirst="0" w:colLast="0"/>
       <w:bookmarkEnd w:id="33"/>
+      <w:bookmarkEnd w:id="34"/>
     </w:p>
     <w:p>
       <w:pPr>
@@ -14194,12 +14199,12 @@
           <w:szCs w:val="24"/>
         </w:rPr>
       </w:pPr>
-      <w:bookmarkStart w:id="34" w:name="_heballqup1dq" w:colFirst="0" w:colLast="0"/>
-      <w:bookmarkStart w:id="35" w:name="_2xikrojv86n" w:colFirst="0" w:colLast="0"/>
-      <w:bookmarkStart w:id="36" w:name="_zh2c2f3ctf0c" w:colFirst="0" w:colLast="0"/>
-      <w:bookmarkEnd w:id="34"/>
+      <w:bookmarkStart w:id="35" w:name="_heballqup1dq" w:colFirst="0" w:colLast="0"/>
+      <w:bookmarkStart w:id="36" w:name="_2xikrojv86n" w:colFirst="0" w:colLast="0"/>
+      <w:bookmarkStart w:id="37" w:name="_zh2c2f3ctf0c" w:colFirst="0" w:colLast="0"/>
       <w:bookmarkEnd w:id="35"/>
       <w:bookmarkEnd w:id="36"/>
+      <w:bookmarkEnd w:id="37"/>
       <w:r>
         <w:rPr>
           <w:sz w:val="24"/>
@@ -14230,8 +14235,8 @@
           <w:szCs w:val="24"/>
         </w:rPr>
       </w:pPr>
-      <w:bookmarkStart w:id="37" w:name="_pr4zcgbu4f3w" w:colFirst="0" w:colLast="0"/>
-      <w:bookmarkEnd w:id="37"/>
+      <w:bookmarkStart w:id="38" w:name="_pr4zcgbu4f3w" w:colFirst="0" w:colLast="0"/>
+      <w:bookmarkEnd w:id="38"/>
       <w:r>
         <w:rPr>
           <w:sz w:val="24"/>
@@ -14424,7 +14429,7 @@
 </file>
 
 <file path=word/endnotes.xml><?xml version="1.0" encoding="utf-8"?>
-<w:endnotes xmlns:wpc="http://schemas.microsoft.com/office/word/2010/wordprocessingCanvas" xmlns:cx="http://schemas.microsoft.com/office/drawing/2014/chartex" xmlns:cx1="http://schemas.microsoft.com/office/drawing/2015/9/8/chartex" xmlns:cx2="http://schemas.microsoft.com/office/drawing/2015/10/21/chartex" xmlns:cx3="http://schemas.microsoft.com/office/drawing/2016/5/9/chartex" xmlns:cx4="http://schemas.microsoft.com/office/drawing/2016/5/10/chartex" xmlns:cx5="http://schemas.microsoft.com/office/drawing/2016/5/11/chartex" xmlns:cx6="http://schemas.microsoft.com/office/drawing/2016/5/12/chartex" xmlns:cx7="http://schemas.microsoft.com/office/drawing/2016/5/13/chartex" xmlns:cx8="http://schemas.microsoft.com/office/drawing/2016/5/14/chartex" xmlns:mc="http://schemas.openxmlformats.org/markup-compatibility/2006" xmlns:aink="http://schemas.microsoft.com/office/drawing/2016/ink" xmlns:am3d="http://schemas.microsoft.com/office/drawing/2017/model3d" xmlns:o="urn:schemas-microsoft-com:office:office" xmlns:oel="http://schemas.microsoft.com/office/2019/extlst" xmlns:r="http://schemas.openxmlformats.org/officeDocument/2006/relationships" xmlns:m="http://schemas.openxmlformats.org/officeDocument/2006/math" xmlns:v="urn:schemas-microsoft-com:vml" xmlns:wp14="http://schemas.microsoft.com/office/word/2010/wordprocessingDrawing" xmlns:wp="http://schemas.openxmlformats.org/drawingml/2006/wordprocessingDrawing" xmlns:w10="urn:schemas-microsoft-com:office:word" xmlns:w="http://schemas.openxmlformats.org/wordprocessingml/2006/main" xmlns:w14="http://schemas.microsoft.com/office/word/2010/wordml" xmlns:w15="http://schemas.microsoft.com/office/word/2012/wordml" xmlns:w16cex="http://schemas.microsoft.com/office/word/2018/wordml/cex" xmlns:w16cid="http://schemas.microsoft.com/office/word/2016/wordml/cid" xmlns:w16="http://schemas.microsoft.com/office/word/2018/wordml" xmlns:w16sdtdh="http://schemas.microsoft.com/office/word/2020/wordml/sdtdatahash" xmlns:w16se="http://schemas.microsoft.com/office/word/2015/wordml/symex" xmlns:wpg="http://schemas.microsoft.com/office/word/2010/wordprocessingGroup" xmlns:wpi="http://schemas.microsoft.com/office/word/2010/wordprocessingInk" xmlns:wne="http://schemas.microsoft.com/office/word/2006/wordml" xmlns:wps="http://schemas.microsoft.com/office/word/2010/wordprocessingShape" mc:Ignorable="w14 w15 w16se w16cid w16 w16cex w16sdtdh wp14">
+<w:endnotes xmlns:wpc="http://schemas.microsoft.com/office/word/2010/wordprocessingCanvas" xmlns:cx="http://schemas.microsoft.com/office/drawing/2014/chartex" xmlns:mc="http://schemas.openxmlformats.org/markup-compatibility/2006" xmlns:o="urn:schemas-microsoft-com:office:office" xmlns:r="http://schemas.openxmlformats.org/officeDocument/2006/relationships" xmlns:m="http://schemas.openxmlformats.org/officeDocument/2006/math" xmlns:v="urn:schemas-microsoft-com:vml" xmlns:wp14="http://schemas.microsoft.com/office/word/2010/wordprocessingDrawing" xmlns:wp="http://schemas.openxmlformats.org/drawingml/2006/wordprocessingDrawing" xmlns:w10="urn:schemas-microsoft-com:office:word" xmlns:w="http://schemas.openxmlformats.org/wordprocessingml/2006/main" xmlns:w14="http://schemas.microsoft.com/office/word/2010/wordml" xmlns:w15="http://schemas.microsoft.com/office/word/2012/wordml" xmlns:w16se="http://schemas.microsoft.com/office/word/2015/wordml/symex" xmlns:wpg="http://schemas.microsoft.com/office/word/2010/wordprocessingGroup" xmlns:wpi="http://schemas.microsoft.com/office/word/2010/wordprocessingInk" xmlns:wne="http://schemas.microsoft.com/office/word/2006/wordml" xmlns:wps="http://schemas.microsoft.com/office/word/2010/wordprocessingShape" mc:Ignorable="w14 w15 w16se wp14">
   <w:endnote w:type="separator" w:id="-1">
     <w:p>
       <w:pPr>
@@ -14449,7 +14454,7 @@
 </file>
 
 <file path=word/footer1.xml><?xml version="1.0" encoding="utf-8"?>
-<w:ftr xmlns:wpc="http://schemas.microsoft.com/office/word/2010/wordprocessingCanvas" xmlns:cx="http://schemas.microsoft.com/office/drawing/2014/chartex" xmlns:cx1="http://schemas.microsoft.com/office/drawing/2015/9/8/chartex" xmlns:cx2="http://schemas.microsoft.com/office/drawing/2015/10/21/chartex" xmlns:cx3="http://schemas.microsoft.com/office/drawing/2016/5/9/chartex" xmlns:cx4="http://schemas.microsoft.com/office/drawing/2016/5/10/chartex" xmlns:cx5="http://schemas.microsoft.com/office/drawing/2016/5/11/chartex" xmlns:cx6="http://schemas.microsoft.com/office/drawing/2016/5/12/chartex" xmlns:cx7="http://schemas.microsoft.com/office/drawing/2016/5/13/chartex" xmlns:cx8="http://schemas.microsoft.com/office/drawing/2016/5/14/chartex" xmlns:mc="http://schemas.openxmlformats.org/markup-compatibility/2006" xmlns:aink="http://schemas.microsoft.com/office/drawing/2016/ink" xmlns:am3d="http://schemas.microsoft.com/office/drawing/2017/model3d" xmlns:o="urn:schemas-microsoft-com:office:office" xmlns:oel="http://schemas.microsoft.com/office/2019/extlst" xmlns:r="http://schemas.openxmlformats.org/officeDocument/2006/relationships" xmlns:m="http://schemas.openxmlformats.org/officeDocument/2006/math" xmlns:v="urn:schemas-microsoft-com:vml" xmlns:wp14="http://schemas.microsoft.com/office/word/2010/wordprocessingDrawing" xmlns:wp="http://schemas.openxmlformats.org/drawingml/2006/wordprocessingDrawing" xmlns:w10="urn:schemas-microsoft-com:office:word" xmlns:w="http://schemas.openxmlformats.org/wordprocessingml/2006/main" xmlns:w14="http://schemas.microsoft.com/office/word/2010/wordml" xmlns:w15="http://schemas.microsoft.com/office/word/2012/wordml" xmlns:w16cex="http://schemas.microsoft.com/office/word/2018/wordml/cex" xmlns:w16cid="http://schemas.microsoft.com/office/word/2016/wordml/cid" xmlns:w16="http://schemas.microsoft.com/office/word/2018/wordml" xmlns:w16sdtdh="http://schemas.microsoft.com/office/word/2020/wordml/sdtdatahash" xmlns:w16se="http://schemas.microsoft.com/office/word/2015/wordml/symex" xmlns:wpg="http://schemas.microsoft.com/office/word/2010/wordprocessingGroup" xmlns:wpi="http://schemas.microsoft.com/office/word/2010/wordprocessingInk" xmlns:wne="http://schemas.microsoft.com/office/word/2006/wordml" xmlns:wps="http://schemas.microsoft.com/office/word/2010/wordprocessingShape" mc:Ignorable="w14 w15 w16se w16cid w16 w16cex w16sdtdh wp14">
+<w:ftr xmlns:wpc="http://schemas.microsoft.com/office/word/2010/wordprocessingCanvas" xmlns:cx="http://schemas.microsoft.com/office/drawing/2014/chartex" xmlns:mc="http://schemas.openxmlformats.org/markup-compatibility/2006" xmlns:o="urn:schemas-microsoft-com:office:office" xmlns:r="http://schemas.openxmlformats.org/officeDocument/2006/relationships" xmlns:m="http://schemas.openxmlformats.org/officeDocument/2006/math" xmlns:v="urn:schemas-microsoft-com:vml" xmlns:wp14="http://schemas.microsoft.com/office/word/2010/wordprocessingDrawing" xmlns:wp="http://schemas.openxmlformats.org/drawingml/2006/wordprocessingDrawing" xmlns:w10="urn:schemas-microsoft-com:office:word" xmlns:w="http://schemas.openxmlformats.org/wordprocessingml/2006/main" xmlns:w14="http://schemas.microsoft.com/office/word/2010/wordml" xmlns:w15="http://schemas.microsoft.com/office/word/2012/wordml" xmlns:w16se="http://schemas.microsoft.com/office/word/2015/wordml/symex" xmlns:wpg="http://schemas.microsoft.com/office/word/2010/wordprocessingGroup" xmlns:wpi="http://schemas.microsoft.com/office/word/2010/wordprocessingInk" xmlns:wne="http://schemas.microsoft.com/office/word/2006/wordml" xmlns:wps="http://schemas.microsoft.com/office/word/2010/wordprocessingShape" mc:Ignorable="w14 w15 w16se wp14">
   <w:sdt>
     <w:sdtPr>
       <w:id w:val="1168065318"/>
@@ -14458,6 +14463,7 @@
         <w:docPartUnique/>
       </w:docPartObj>
     </w:sdtPr>
+    <w:sdtEndPr/>
     <w:sdtContent>
       <w:p>
         <w:pPr>
@@ -14494,7 +14500,7 @@
 </file>
 
 <file path=word/footnotes.xml><?xml version="1.0" encoding="utf-8"?>
-<w:footnotes xmlns:wpc="http://schemas.microsoft.com/office/word/2010/wordprocessingCanvas" xmlns:cx="http://schemas.microsoft.com/office/drawing/2014/chartex" xmlns:cx1="http://schemas.microsoft.com/office/drawing/2015/9/8/chartex" xmlns:cx2="http://schemas.microsoft.com/office/drawing/2015/10/21/chartex" xmlns:cx3="http://schemas.microsoft.com/office/drawing/2016/5/9/chartex" xmlns:cx4="http://schemas.microsoft.com/office/drawing/2016/5/10/chartex" xmlns:cx5="http://schemas.microsoft.com/office/drawing/2016/5/11/chartex" xmlns:cx6="http://schemas.microsoft.com/office/drawing/2016/5/12/chartex" xmlns:cx7="http://schemas.microsoft.com/office/drawing/2016/5/13/chartex" xmlns:cx8="http://schemas.microsoft.com/office/drawing/2016/5/14/chartex" xmlns:mc="http://schemas.openxmlformats.org/markup-compatibility/2006" xmlns:aink="http://schemas.microsoft.com/office/drawing/2016/ink" xmlns:am3d="http://schemas.microsoft.com/office/drawing/2017/model3d" xmlns:o="urn:schemas-microsoft-com:office:office" xmlns:oel="http://schemas.microsoft.com/office/2019/extlst" xmlns:r="http://schemas.openxmlformats.org/officeDocument/2006/relationships" xmlns:m="http://schemas.openxmlformats.org/officeDocument/2006/math" xmlns:v="urn:schemas-microsoft-com:vml" xmlns:wp14="http://schemas.microsoft.com/office/word/2010/wordprocessingDrawing" xmlns:wp="http://schemas.openxmlformats.org/drawingml/2006/wordprocessingDrawing" xmlns:w10="urn:schemas-microsoft-com:office:word" xmlns:w="http://schemas.openxmlformats.org/wordprocessingml/2006/main" xmlns:w14="http://schemas.microsoft.com/office/word/2010/wordml" xmlns:w15="http://schemas.microsoft.com/office/word/2012/wordml" xmlns:w16cex="http://schemas.microsoft.com/office/word/2018/wordml/cex" xmlns:w16cid="http://schemas.microsoft.com/office/word/2016/wordml/cid" xmlns:w16="http://schemas.microsoft.com/office/word/2018/wordml" xmlns:w16sdtdh="http://schemas.microsoft.com/office/word/2020/wordml/sdtdatahash" xmlns:w16se="http://schemas.microsoft.com/office/word/2015/wordml/symex" xmlns:wpg="http://schemas.microsoft.com/office/word/2010/wordprocessingGroup" xmlns:wpi="http://schemas.microsoft.com/office/word/2010/wordprocessingInk" xmlns:wne="http://schemas.microsoft.com/office/word/2006/wordml" xmlns:wps="http://schemas.microsoft.com/office/word/2010/wordprocessingShape" mc:Ignorable="w14 w15 w16se w16cid w16 w16cex w16sdtdh wp14">
+<w:footnotes xmlns:wpc="http://schemas.microsoft.com/office/word/2010/wordprocessingCanvas" xmlns:cx="http://schemas.microsoft.com/office/drawing/2014/chartex" xmlns:mc="http://schemas.openxmlformats.org/markup-compatibility/2006" xmlns:o="urn:schemas-microsoft-com:office:office" xmlns:r="http://schemas.openxmlformats.org/officeDocument/2006/relationships" xmlns:m="http://schemas.openxmlformats.org/officeDocument/2006/math" xmlns:v="urn:schemas-microsoft-com:vml" xmlns:wp14="http://schemas.microsoft.com/office/word/2010/wordprocessingDrawing" xmlns:wp="http://schemas.openxmlformats.org/drawingml/2006/wordprocessingDrawing" xmlns:w10="urn:schemas-microsoft-com:office:word" xmlns:w="http://schemas.openxmlformats.org/wordprocessingml/2006/main" xmlns:w14="http://schemas.microsoft.com/office/word/2010/wordml" xmlns:w15="http://schemas.microsoft.com/office/word/2012/wordml" xmlns:w16se="http://schemas.microsoft.com/office/word/2015/wordml/symex" xmlns:wpg="http://schemas.microsoft.com/office/word/2010/wordprocessingGroup" xmlns:wpi="http://schemas.microsoft.com/office/word/2010/wordprocessingInk" xmlns:wne="http://schemas.microsoft.com/office/word/2006/wordml" xmlns:wps="http://schemas.microsoft.com/office/word/2010/wordprocessingShape" mc:Ignorable="w14 w15 w16se wp14">
   <w:footnote w:type="separator" w:id="-1">
     <w:p>
       <w:pPr>
@@ -14519,7 +14525,7 @@
 </file>
 
 <file path=word/numbering.xml><?xml version="1.0" encoding="utf-8"?>
-<w:numbering xmlns:wpc="http://schemas.microsoft.com/office/word/2010/wordprocessingCanvas" xmlns:cx="http://schemas.microsoft.com/office/drawing/2014/chartex" xmlns:cx1="http://schemas.microsoft.com/office/drawing/2015/9/8/chartex" xmlns:cx2="http://schemas.microsoft.com/office/drawing/2015/10/21/chartex" xmlns:cx3="http://schemas.microsoft.com/office/drawing/2016/5/9/chartex" xmlns:cx4="http://schemas.microsoft.com/office/drawing/2016/5/10/chartex" xmlns:cx5="http://schemas.microsoft.com/office/drawing/2016/5/11/chartex" xmlns:cx6="http://schemas.microsoft.com/office/drawing/2016/5/12/chartex" xmlns:cx7="http://schemas.microsoft.com/office/drawing/2016/5/13/chartex" xmlns:cx8="http://schemas.microsoft.com/office/drawing/2016/5/14/chartex" xmlns:mc="http://schemas.openxmlformats.org/markup-compatibility/2006" xmlns:aink="http://schemas.microsoft.com/office/drawing/2016/ink" xmlns:am3d="http://schemas.microsoft.com/office/drawing/2017/model3d" xmlns:o="urn:schemas-microsoft-com:office:office" xmlns:oel="http://schemas.microsoft.com/office/2019/extlst" xmlns:r="http://schemas.openxmlformats.org/officeDocument/2006/relationships" xmlns:m="http://schemas.openxmlformats.org/officeDocument/2006/math" xmlns:v="urn:schemas-microsoft-com:vml" xmlns:wp14="http://schemas.microsoft.com/office/word/2010/wordprocessingDrawing" xmlns:wp="http://schemas.openxmlformats.org/drawingml/2006/wordprocessingDrawing" xmlns:w10="urn:schemas-microsoft-com:office:word" xmlns:w="http://schemas.openxmlformats.org/wordprocessingml/2006/main" xmlns:w14="http://schemas.microsoft.com/office/word/2010/wordml" xmlns:w15="http://schemas.microsoft.com/office/word/2012/wordml" xmlns:w16cex="http://schemas.microsoft.com/office/word/2018/wordml/cex" xmlns:w16cid="http://schemas.microsoft.com/office/word/2016/wordml/cid" xmlns:w16="http://schemas.microsoft.com/office/word/2018/wordml" xmlns:w16sdtdh="http://schemas.microsoft.com/office/word/2020/wordml/sdtdatahash" xmlns:w16se="http://schemas.microsoft.com/office/word/2015/wordml/symex" xmlns:wpg="http://schemas.microsoft.com/office/word/2010/wordprocessingGroup" xmlns:wpi="http://schemas.microsoft.com/office/word/2010/wordprocessingInk" xmlns:wne="http://schemas.microsoft.com/office/word/2006/wordml" xmlns:wps="http://schemas.microsoft.com/office/word/2010/wordprocessingShape" mc:Ignorable="w14 w15 w16se w16cid w16 w16cex w16sdtdh wp14">
+<w:numbering xmlns:wpc="http://schemas.microsoft.com/office/word/2010/wordprocessingCanvas" xmlns:cx="http://schemas.microsoft.com/office/drawing/2014/chartex" xmlns:mc="http://schemas.openxmlformats.org/markup-compatibility/2006" xmlns:o="urn:schemas-microsoft-com:office:office" xmlns:r="http://schemas.openxmlformats.org/officeDocument/2006/relationships" xmlns:m="http://schemas.openxmlformats.org/officeDocument/2006/math" xmlns:v="urn:schemas-microsoft-com:vml" xmlns:wp14="http://schemas.microsoft.com/office/word/2010/wordprocessingDrawing" xmlns:wp="http://schemas.openxmlformats.org/drawingml/2006/wordprocessingDrawing" xmlns:w10="urn:schemas-microsoft-com:office:word" xmlns:w="http://schemas.openxmlformats.org/wordprocessingml/2006/main" xmlns:w14="http://schemas.microsoft.com/office/word/2010/wordml" xmlns:w15="http://schemas.microsoft.com/office/word/2012/wordml" xmlns:w16se="http://schemas.microsoft.com/office/word/2015/wordml/symex" xmlns:wpg="http://schemas.microsoft.com/office/word/2010/wordprocessingGroup" xmlns:wpi="http://schemas.microsoft.com/office/word/2010/wordprocessingInk" xmlns:wne="http://schemas.microsoft.com/office/word/2006/wordml" xmlns:wps="http://schemas.microsoft.com/office/word/2010/wordprocessingShape" mc:Ignorable="w14 w15 w16se wp14">
   <w:abstractNum w:abstractNumId="0" w15:restartNumberingAfterBreak="0">
     <w:nsid w:val="197E1DA2"/>
     <w:multiLevelType w:val="multilevel"/>
@@ -14746,17 +14752,17 @@
       </w:rPr>
     </w:lvl>
   </w:abstractNum>
-  <w:num w:numId="1" w16cid:durableId="1338072276">
+  <w:num w:numId="1">
     <w:abstractNumId w:val="0"/>
   </w:num>
-  <w:num w:numId="2" w16cid:durableId="1625384764">
+  <w:num w:numId="2">
     <w:abstractNumId w:val="1"/>
   </w:num>
 </w:numbering>
 </file>
 
 <file path=word/styles.xml><?xml version="1.0" encoding="utf-8"?>
-<w:styles xmlns:mc="http://schemas.openxmlformats.org/markup-compatibility/2006" xmlns:r="http://schemas.openxmlformats.org/officeDocument/2006/relationships" xmlns:w="http://schemas.openxmlformats.org/wordprocessingml/2006/main" xmlns:w14="http://schemas.microsoft.com/office/word/2010/wordml" xmlns:w15="http://schemas.microsoft.com/office/word/2012/wordml" xmlns:w16cex="http://schemas.microsoft.com/office/word/2018/wordml/cex" xmlns:w16cid="http://schemas.microsoft.com/office/word/2016/wordml/cid" xmlns:w16="http://schemas.microsoft.com/office/word/2018/wordml" xmlns:w16sdtdh="http://schemas.microsoft.com/office/word/2020/wordml/sdtdatahash" xmlns:w16se="http://schemas.microsoft.com/office/word/2015/wordml/symex" mc:Ignorable="w14 w15 w16se w16cid w16 w16cex w16sdtdh">
+<w:styles xmlns:mc="http://schemas.openxmlformats.org/markup-compatibility/2006" xmlns:r="http://schemas.openxmlformats.org/officeDocument/2006/relationships" xmlns:w="http://schemas.openxmlformats.org/wordprocessingml/2006/main" xmlns:w14="http://schemas.microsoft.com/office/word/2010/wordml" xmlns:w15="http://schemas.microsoft.com/office/word/2012/wordml" xmlns:w16se="http://schemas.microsoft.com/office/word/2015/wordml/symex" mc:Ignorable="w14 w15 w16se">
   <w:docDefaults>
     <w:rPrDefault>
       <w:rPr>
@@ -14772,7 +14778,7 @@
       </w:pPr>
     </w:pPrDefault>
   </w:docDefaults>
-  <w:latentStyles w:defLockedState="0" w:defUIPriority="99" w:defSemiHidden="0" w:defUnhideWhenUsed="0" w:defQFormat="0" w:count="376">
+  <w:latentStyles w:defLockedState="0" w:defUIPriority="99" w:defSemiHidden="0" w:defUnhideWhenUsed="0" w:defQFormat="0" w:count="371">
     <w:lsdException w:name="Normal" w:uiPriority="0" w:qFormat="1"/>
     <w:lsdException w:name="heading 1" w:uiPriority="9" w:qFormat="1"/>
     <w:lsdException w:name="heading 2" w:semiHidden="1" w:uiPriority="9" w:unhideWhenUsed="1" w:qFormat="1"/>
@@ -15144,11 +15150,6 @@
     <w:lsdException w:name="List Table 5 Dark Accent 6" w:uiPriority="50"/>
     <w:lsdException w:name="List Table 6 Colorful Accent 6" w:uiPriority="51"/>
     <w:lsdException w:name="List Table 7 Colorful Accent 6" w:uiPriority="52"/>
-    <w:lsdException w:name="Mention" w:semiHidden="1" w:unhideWhenUsed="1"/>
-    <w:lsdException w:name="Smart Hyperlink" w:semiHidden="1" w:unhideWhenUsed="1"/>
-    <w:lsdException w:name="Hashtag" w:semiHidden="1" w:unhideWhenUsed="1"/>
-    <w:lsdException w:name="Unresolved Mention" w:semiHidden="1" w:unhideWhenUsed="1"/>
-    <w:lsdException w:name="Smart Link" w:semiHidden="1" w:unhideWhenUsed="1"/>
   </w:latentStyles>
   <w:style w:type="paragraph" w:default="1" w:styleId="Normal">
     <w:name w:val="Normal"/>
@@ -15914,7 +15915,7 @@
 </file>
 
 <file path=customXml/itemProps1.xml><?xml version="1.0" encoding="utf-8"?>
-<ds:datastoreItem xmlns:ds="http://schemas.openxmlformats.org/officeDocument/2006/customXml" ds:itemID="{2BB2E837-B129-4F8D-83F6-8C61846C2155}">
+<ds:datastoreItem xmlns:ds="http://schemas.openxmlformats.org/officeDocument/2006/customXml" ds:itemID="{E56BCD78-CA03-472C-A7BD-23AEAFDCEF67}">
   <ds:schemaRefs>
     <ds:schemaRef ds:uri="http://schemas.openxmlformats.org/officeDocument/2006/bibliography"/>
   </ds:schemaRefs>

</xml_diff>